<commit_message>
Readme Minor changes done
</commit_message>
<xml_diff>
--- a/Documentation/Readme.docx
+++ b/Documentation/Readme.docx
@@ -1328,11 +1328,11 @@
         <w:t>1</w:t>
       </w:r>
       <w:r>
-        <w:t xml:space="preserve"> - Wildfire Size Categorization)</w:t>
+        <w:t xml:space="preserve"> - Wildfire Size Categorization </w:t>
       </w:r>
       <w:sdt>
         <w:sdtPr>
-          <w:id w:val="1691104942"/>
+          <w:id w:val="502401084"/>
           <w:citation/>
         </w:sdtPr>
         <w:sdtContent>
@@ -1375,19 +1375,17 @@
     </w:p>
     <w:p>
       <w:pPr>
+        <w:keepNext/>
         <w:jc w:val="center"/>
-        <w:rPr>
-          <w:lang w:val="en-US"/>
-        </w:rPr>
       </w:pPr>
       <w:r>
         <w:rPr>
           <w:noProof/>
         </w:rPr>
         <w:drawing>
-          <wp:inline distT="0" distB="0" distL="0" distR="0" wp14:anchorId="24BE277A" wp14:editId="2B96F1D2">
-            <wp:extent cx="1760220" cy="3083166"/>
-            <wp:effectExtent l="0" t="0" r="0" b="3175"/>
+          <wp:inline distT="0" distB="0" distL="0" distR="0" wp14:anchorId="24BE277A" wp14:editId="215AC652">
+            <wp:extent cx="3020514" cy="2034540"/>
+            <wp:effectExtent l="0" t="0" r="8890" b="3810"/>
             <wp:docPr id="3" name="Picture 3" descr="A picture containing graphical user interface&#10;&#10;Description automatically generated"/>
             <wp:cNvGraphicFramePr>
               <a:graphicFrameLocks xmlns:a="http://schemas.openxmlformats.org/drawingml/2006/main" noChangeAspect="1"/>
@@ -1401,13 +1399,13 @@
                   </pic:nvPicPr>
                   <pic:blipFill rotWithShape="1">
                     <a:blip r:embed="rId7"/>
-                    <a:srcRect l="1197" r="70751"/>
+                    <a:srcRect l="1197" t="61545" r="70751"/>
                     <a:stretch/>
                   </pic:blipFill>
                   <pic:spPr bwMode="auto">
                     <a:xfrm>
                       <a:off x="0" y="0"/>
-                      <a:ext cx="1763946" cy="3089693"/>
+                      <a:ext cx="3043361" cy="2049929"/>
                     </a:xfrm>
                     <a:prstGeom prst="rect">
                       <a:avLst/>
@@ -1426,6 +1424,29 @@
             </a:graphic>
           </wp:inline>
         </w:drawing>
+      </w:r>
+    </w:p>
+    <w:p>
+      <w:pPr>
+        <w:pStyle w:val="Caption"/>
+        <w:jc w:val="center"/>
+        <w:rPr>
+          <w:lang w:val="en-US"/>
+        </w:rPr>
+      </w:pPr>
+      <w:r>
+        <w:t xml:space="preserve">Figure </w:t>
+      </w:r>
+      <w:fldSimple w:instr=" SEQ Figure \* ARABIC ">
+        <w:r>
+          <w:rPr>
+            <w:noProof/>
+          </w:rPr>
+          <w:t>2</w:t>
+        </w:r>
+      </w:fldSimple>
+      <w:r>
+        <w:t xml:space="preserve"> - Output from the Application (Severity)</w:t>
       </w:r>
     </w:p>
     <w:sectPr>

</xml_diff>

<commit_message>
Readme Minor changes Team Name added
</commit_message>
<xml_diff>
--- a/Documentation/Readme.docx
+++ b/Documentation/Readme.docx
@@ -15,6 +15,12 @@
         </w:rPr>
         <w:t>Wildfire Challenge</w:t>
       </w:r>
+      <w:r>
+        <w:rPr>
+          <w:lang w:val="en-US"/>
+        </w:rPr>
+        <w:t xml:space="preserve"> – Team PSR</w:t>
+      </w:r>
     </w:p>
     <w:p>
       <w:pPr>
@@ -91,7 +97,15 @@
           <w:bCs/>
           <w:lang w:val="en-US"/>
         </w:rPr>
-        <w:t>0 to 4</w:t>
+        <w:t xml:space="preserve">0 to </w:t>
+      </w:r>
+      <w:r>
+        <w:rPr>
+          <w:b/>
+          <w:bCs/>
+          <w:lang w:val="en-US"/>
+        </w:rPr>
+        <w:t>5000+</w:t>
       </w:r>
       <w:r>
         <w:rPr>
@@ -248,7 +262,76 @@
               <w:rPr>
                 <w:lang w:val="en-US"/>
               </w:rPr>
-              <w:t>0 – 0.2499</w:t>
+              <w:t>0</w:t>
+            </w:r>
+          </w:p>
+        </w:tc>
+        <w:tc>
+          <w:tcPr>
+            <w:tcW w:w="1984" w:type="dxa"/>
+          </w:tcPr>
+          <w:p>
+            <w:pPr>
+              <w:jc w:val="left"/>
+              <w:cnfStyle w:val="000000000000" w:firstRow="0" w:lastRow="0" w:firstColumn="0" w:lastColumn="0" w:oddVBand="0" w:evenVBand="0" w:oddHBand="0" w:evenHBand="0" w:firstRowFirstColumn="0" w:firstRowLastColumn="0" w:lastRowFirstColumn="0" w:lastRowLastColumn="0"/>
+              <w:rPr>
+                <w:lang w:val="en-US"/>
+              </w:rPr>
+            </w:pPr>
+            <w:r>
+              <w:rPr>
+                <w:lang w:val="en-US"/>
+              </w:rPr>
+              <w:t>None</w:t>
+            </w:r>
+          </w:p>
+        </w:tc>
+        <w:tc>
+          <w:tcPr>
+            <w:tcW w:w="5052" w:type="dxa"/>
+          </w:tcPr>
+          <w:p>
+            <w:pPr>
+              <w:jc w:val="left"/>
+              <w:cnfStyle w:val="000000000000" w:firstRow="0" w:lastRow="0" w:firstColumn="0" w:lastColumn="0" w:oddVBand="0" w:evenVBand="0" w:oddHBand="0" w:evenHBand="0" w:firstRowFirstColumn="0" w:firstRowLastColumn="0" w:lastRowFirstColumn="0" w:lastRowLastColumn="0"/>
+              <w:rPr>
+                <w:lang w:val="en-US"/>
+              </w:rPr>
+            </w:pPr>
+            <w:r>
+              <w:rPr>
+                <w:lang w:val="en-US"/>
+              </w:rPr>
+              <w:t>No fire hazard</w:t>
+            </w:r>
+          </w:p>
+        </w:tc>
+      </w:tr>
+      <w:tr>
+        <w:tc>
+          <w:tcPr>
+            <w:cnfStyle w:val="001000000000" w:firstRow="0" w:lastRow="0" w:firstColumn="1" w:lastColumn="0" w:oddVBand="0" w:evenVBand="0" w:oddHBand="0" w:evenHBand="0" w:firstRowFirstColumn="0" w:firstRowLastColumn="0" w:lastRowFirstColumn="0" w:lastRowLastColumn="0"/>
+            <w:tcW w:w="1980" w:type="dxa"/>
+            <w:vAlign w:val="center"/>
+          </w:tcPr>
+          <w:p>
+            <w:pPr>
+              <w:jc w:val="left"/>
+              <w:rPr>
+                <w:lang w:val="en-US"/>
+              </w:rPr>
+            </w:pPr>
+            <w:r>
+              <w:rPr>
+                <w:lang w:val="en-US"/>
+              </w:rPr>
+              <w:t>0.1</w:t>
+            </w:r>
+            <w:r>
+              <w:rPr>
+                <w:lang w:val="en-US"/>
+              </w:rPr>
+              <w:t xml:space="preserve"> – 0.2499</w:t>
             </w:r>
           </w:p>
         </w:tc>
@@ -1111,14 +1194,6 @@
         </w:rPr>
         <w:t xml:space="preserve"> </w:t>
       </w:r>
-    </w:p>
-    <w:p>
-      <w:pPr>
-        <w:jc w:val="left"/>
-        <w:rPr>
-          <w:noProof/>
-        </w:rPr>
-      </w:pPr>
     </w:p>
     <w:p>
       <w:pPr>
@@ -1146,7 +1221,7 @@
                     <pic:cNvPicPr/>
                   </pic:nvPicPr>
                   <pic:blipFill rotWithShape="1">
-                    <a:blip r:embed="rId5"/>
+                    <a:blip r:embed="rId7"/>
                     <a:srcRect t="-1" r="66231" b="14377"/>
                     <a:stretch/>
                   </pic:blipFill>
@@ -1197,7 +1272,7 @@
                     <pic:cNvPicPr/>
                   </pic:nvPicPr>
                   <pic:blipFill rotWithShape="1">
-                    <a:blip r:embed="rId6"/>
+                    <a:blip r:embed="rId8"/>
                     <a:srcRect l="931" t="2" r="65034" b="9469"/>
                     <a:stretch/>
                   </pic:blipFill>
@@ -1332,7 +1407,7 @@
       </w:r>
       <w:sdt>
         <w:sdtPr>
-          <w:id w:val="502401084"/>
+          <w:id w:val="1157111535"/>
           <w:citation/>
         </w:sdtPr>
         <w:sdtContent>
@@ -1398,7 +1473,7 @@
                     <pic:cNvPicPr/>
                   </pic:nvPicPr>
                   <pic:blipFill rotWithShape="1">
-                    <a:blip r:embed="rId7"/>
+                    <a:blip r:embed="rId9"/>
                     <a:srcRect l="1197" t="61545" r="70751"/>
                     <a:stretch/>
                   </pic:blipFill>
@@ -1430,9 +1505,6 @@
       <w:pPr>
         <w:pStyle w:val="Caption"/>
         <w:jc w:val="center"/>
-        <w:rPr>
-          <w:lang w:val="en-US"/>
-        </w:rPr>
       </w:pPr>
       <w:r>
         <w:t xml:space="preserve">Figure </w:t>
@@ -1449,6 +1521,150 @@
         <w:t xml:space="preserve"> - Output from the Application (Severity)</w:t>
       </w:r>
     </w:p>
+    <w:p>
+      <w:pPr>
+        <w:jc w:val="left"/>
+      </w:pPr>
+      <w:r>
+        <w:br w:type="page"/>
+      </w:r>
+    </w:p>
+    <w:sdt>
+      <w:sdtPr>
+        <w:id w:val="-427506175"/>
+        <w:docPartObj>
+          <w:docPartGallery w:val="Bibliographies"/>
+          <w:docPartUnique/>
+        </w:docPartObj>
+      </w:sdtPr>
+      <w:sdtEndPr>
+        <w:rPr>
+          <w:rFonts w:asciiTheme="minorHAnsi" w:eastAsiaTheme="minorEastAsia" w:hAnsiTheme="minorHAnsi" w:cstheme="minorBidi"/>
+          <w:color w:val="auto"/>
+          <w:sz w:val="22"/>
+          <w:szCs w:val="22"/>
+        </w:rPr>
+      </w:sdtEndPr>
+      <w:sdtContent>
+        <w:p>
+          <w:pPr>
+            <w:pStyle w:val="Heading1"/>
+          </w:pPr>
+          <w:r>
+            <w:t>References</w:t>
+          </w:r>
+        </w:p>
+        <w:sdt>
+          <w:sdtPr>
+            <w:id w:val="-573587230"/>
+            <w:bibliography/>
+          </w:sdtPr>
+          <w:sdtContent>
+            <w:p>
+              <w:pPr>
+                <w:rPr>
+                  <w:noProof/>
+                </w:rPr>
+              </w:pPr>
+              <w:r>
+                <w:fldChar w:fldCharType="begin"/>
+              </w:r>
+              <w:r>
+                <w:instrText xml:space="preserve"> BIBLIOGRAPHY </w:instrText>
+              </w:r>
+              <w:r>
+                <w:fldChar w:fldCharType="separate"/>
+              </w:r>
+            </w:p>
+            <w:tbl>
+              <w:tblPr>
+                <w:tblW w:w="5000" w:type="pct"/>
+                <w:tblCellSpacing w:w="15" w:type="dxa"/>
+                <w:tblCellMar>
+                  <w:top w:w="15" w:type="dxa"/>
+                  <w:left w:w="15" w:type="dxa"/>
+                  <w:bottom w:w="15" w:type="dxa"/>
+                  <w:right w:w="15" w:type="dxa"/>
+                </w:tblCellMar>
+                <w:tblLook w:val="04A0" w:firstRow="1" w:lastRow="0" w:firstColumn="1" w:lastColumn="0" w:noHBand="0" w:noVBand="1"/>
+              </w:tblPr>
+              <w:tblGrid>
+                <w:gridCol w:w="320"/>
+                <w:gridCol w:w="8706"/>
+              </w:tblGrid>
+              <w:tr>
+                <w:trPr>
+                  <w:divId w:val="1405102578"/>
+                  <w:tblCellSpacing w:w="15" w:type="dxa"/>
+                </w:trPr>
+                <w:tc>
+                  <w:tcPr>
+                    <w:tcW w:w="50" w:type="pct"/>
+                    <w:hideMark/>
+                  </w:tcPr>
+                  <w:p>
+                    <w:pPr>
+                      <w:pStyle w:val="Bibliography"/>
+                      <w:rPr>
+                        <w:noProof/>
+                        <w:sz w:val="24"/>
+                        <w:szCs w:val="24"/>
+                      </w:rPr>
+                    </w:pPr>
+                    <w:r>
+                      <w:rPr>
+                        <w:noProof/>
+                      </w:rPr>
+                      <w:t xml:space="preserve">[1] </w:t>
+                    </w:r>
+                  </w:p>
+                </w:tc>
+                <w:tc>
+                  <w:tcPr>
+                    <w:tcW w:w="0" w:type="auto"/>
+                    <w:hideMark/>
+                  </w:tcPr>
+                  <w:p>
+                    <w:pPr>
+                      <w:pStyle w:val="Bibliography"/>
+                      <w:rPr>
+                        <w:noProof/>
+                      </w:rPr>
+                    </w:pPr>
+                    <w:r>
+                      <w:rPr>
+                        <w:noProof/>
+                      </w:rPr>
+                      <w:t>National Wildfire Coordinating Group, “Size Class of Fire,” [Online]. Available: https://www.nwcg.gov/term/glossary/size-class-of-fire.</w:t>
+                    </w:r>
+                  </w:p>
+                </w:tc>
+              </w:tr>
+            </w:tbl>
+            <w:p>
+              <w:pPr>
+                <w:divId w:val="1405102578"/>
+                <w:rPr>
+                  <w:rFonts w:eastAsia="Times New Roman"/>
+                  <w:noProof/>
+                </w:rPr>
+              </w:pPr>
+            </w:p>
+            <w:p>
+              <w:r>
+                <w:rPr>
+                  <w:b/>
+                  <w:bCs/>
+                  <w:noProof/>
+                </w:rPr>
+                <w:fldChar w:fldCharType="end"/>
+              </w:r>
+            </w:p>
+          </w:sdtContent>
+        </w:sdt>
+      </w:sdtContent>
+    </w:sdt>
+    <w:p/>
     <w:sectPr>
       <w:pgSz w:w="11906" w:h="16838"/>
       <w:pgMar w:top="1440" w:right="1440" w:bottom="1440" w:left="1440" w:header="708" w:footer="708" w:gutter="0"/>
@@ -1457,6 +1673,56 @@
     </w:sectPr>
   </w:body>
 </w:document>
+</file>
+
+<file path=word/endnotes.xml><?xml version="1.0" encoding="utf-8"?>
+<w:endnotes xmlns:wpc="http://schemas.microsoft.com/office/word/2010/wordprocessingCanvas" xmlns:cx="http://schemas.microsoft.com/office/drawing/2014/chartex" xmlns:cx1="http://schemas.microsoft.com/office/drawing/2015/9/8/chartex" xmlns:cx2="http://schemas.microsoft.com/office/drawing/2015/10/21/chartex" xmlns:cx3="http://schemas.microsoft.com/office/drawing/2016/5/9/chartex" xmlns:cx4="http://schemas.microsoft.com/office/drawing/2016/5/10/chartex" xmlns:cx5="http://schemas.microsoft.com/office/drawing/2016/5/11/chartex" xmlns:cx6="http://schemas.microsoft.com/office/drawing/2016/5/12/chartex" xmlns:cx7="http://schemas.microsoft.com/office/drawing/2016/5/13/chartex" xmlns:cx8="http://schemas.microsoft.com/office/drawing/2016/5/14/chartex" xmlns:mc="http://schemas.openxmlformats.org/markup-compatibility/2006" xmlns:aink="http://schemas.microsoft.com/office/drawing/2016/ink" xmlns:am3d="http://schemas.microsoft.com/office/drawing/2017/model3d" xmlns:o="urn:schemas-microsoft-com:office:office" xmlns:r="http://schemas.openxmlformats.org/officeDocument/2006/relationships" xmlns:m="http://schemas.openxmlformats.org/officeDocument/2006/math" xmlns:v="urn:schemas-microsoft-com:vml" xmlns:wp14="http://schemas.microsoft.com/office/word/2010/wordprocessingDrawing" xmlns:wp="http://schemas.openxmlformats.org/drawingml/2006/wordprocessingDrawing" xmlns:w10="urn:schemas-microsoft-com:office:word" xmlns:w="http://schemas.openxmlformats.org/wordprocessingml/2006/main" xmlns:w14="http://schemas.microsoft.com/office/word/2010/wordml" xmlns:w15="http://schemas.microsoft.com/office/word/2012/wordml" xmlns:w16cex="http://schemas.microsoft.com/office/word/2018/wordml/cex" xmlns:w16cid="http://schemas.microsoft.com/office/word/2016/wordml/cid" xmlns:w16="http://schemas.microsoft.com/office/word/2018/wordml" xmlns:w16sdtdh="http://schemas.microsoft.com/office/word/2020/wordml/sdtdatahash" xmlns:w16se="http://schemas.microsoft.com/office/word/2015/wordml/symex" xmlns:wpg="http://schemas.microsoft.com/office/word/2010/wordprocessingGroup" xmlns:wpi="http://schemas.microsoft.com/office/word/2010/wordprocessingInk" xmlns:wne="http://schemas.microsoft.com/office/word/2006/wordml" xmlns:wps="http://schemas.microsoft.com/office/word/2010/wordprocessingShape" mc:Ignorable="w14 w15 w16se w16cid w16 w16cex w16sdtdh wp14">
+  <w:endnote w:type="separator" w:id="-1">
+    <w:p>
+      <w:pPr>
+        <w:spacing w:after="0" w:line="240" w:lineRule="auto"/>
+      </w:pPr>
+      <w:r>
+        <w:separator/>
+      </w:r>
+    </w:p>
+  </w:endnote>
+  <w:endnote w:type="continuationSeparator" w:id="0">
+    <w:p>
+      <w:pPr>
+        <w:spacing w:after="0" w:line="240" w:lineRule="auto"/>
+      </w:pPr>
+      <w:r>
+        <w:continuationSeparator/>
+      </w:r>
+    </w:p>
+  </w:endnote>
+</w:endnotes>
+</file>
+
+<file path=word/footnotes.xml><?xml version="1.0" encoding="utf-8"?>
+<w:footnotes xmlns:wpc="http://schemas.microsoft.com/office/word/2010/wordprocessingCanvas" xmlns:cx="http://schemas.microsoft.com/office/drawing/2014/chartex" xmlns:cx1="http://schemas.microsoft.com/office/drawing/2015/9/8/chartex" xmlns:cx2="http://schemas.microsoft.com/office/drawing/2015/10/21/chartex" xmlns:cx3="http://schemas.microsoft.com/office/drawing/2016/5/9/chartex" xmlns:cx4="http://schemas.microsoft.com/office/drawing/2016/5/10/chartex" xmlns:cx5="http://schemas.microsoft.com/office/drawing/2016/5/11/chartex" xmlns:cx6="http://schemas.microsoft.com/office/drawing/2016/5/12/chartex" xmlns:cx7="http://schemas.microsoft.com/office/drawing/2016/5/13/chartex" xmlns:cx8="http://schemas.microsoft.com/office/drawing/2016/5/14/chartex" xmlns:mc="http://schemas.openxmlformats.org/markup-compatibility/2006" xmlns:aink="http://schemas.microsoft.com/office/drawing/2016/ink" xmlns:am3d="http://schemas.microsoft.com/office/drawing/2017/model3d" xmlns:o="urn:schemas-microsoft-com:office:office" xmlns:r="http://schemas.openxmlformats.org/officeDocument/2006/relationships" xmlns:m="http://schemas.openxmlformats.org/officeDocument/2006/math" xmlns:v="urn:schemas-microsoft-com:vml" xmlns:wp14="http://schemas.microsoft.com/office/word/2010/wordprocessingDrawing" xmlns:wp="http://schemas.openxmlformats.org/drawingml/2006/wordprocessingDrawing" xmlns:w10="urn:schemas-microsoft-com:office:word" xmlns:w="http://schemas.openxmlformats.org/wordprocessingml/2006/main" xmlns:w14="http://schemas.microsoft.com/office/word/2010/wordml" xmlns:w15="http://schemas.microsoft.com/office/word/2012/wordml" xmlns:w16cex="http://schemas.microsoft.com/office/word/2018/wordml/cex" xmlns:w16cid="http://schemas.microsoft.com/office/word/2016/wordml/cid" xmlns:w16="http://schemas.microsoft.com/office/word/2018/wordml" xmlns:w16sdtdh="http://schemas.microsoft.com/office/word/2020/wordml/sdtdatahash" xmlns:w16se="http://schemas.microsoft.com/office/word/2015/wordml/symex" xmlns:wpg="http://schemas.microsoft.com/office/word/2010/wordprocessingGroup" xmlns:wpi="http://schemas.microsoft.com/office/word/2010/wordprocessingInk" xmlns:wne="http://schemas.microsoft.com/office/word/2006/wordml" xmlns:wps="http://schemas.microsoft.com/office/word/2010/wordprocessingShape" mc:Ignorable="w14 w15 w16se w16cid w16 w16cex w16sdtdh wp14">
+  <w:footnote w:type="separator" w:id="-1">
+    <w:p>
+      <w:pPr>
+        <w:spacing w:after="0" w:line="240" w:lineRule="auto"/>
+      </w:pPr>
+      <w:r>
+        <w:separator/>
+      </w:r>
+    </w:p>
+  </w:footnote>
+  <w:footnote w:type="continuationSeparator" w:id="0">
+    <w:p>
+      <w:pPr>
+        <w:spacing w:after="0" w:line="240" w:lineRule="auto"/>
+      </w:pPr>
+      <w:r>
+        <w:continuationSeparator/>
+      </w:r>
+    </w:p>
+  </w:footnote>
+</w:footnotes>
 </file>
 
 <file path=word/styles.xml><?xml version="1.0" encoding="utf-8"?>
@@ -2535,6 +2801,136 @@
       </w:rPr>
     </w:tblStylePr>
   </w:style>
+  <w:style w:type="paragraph" w:styleId="Header">
+    <w:name w:val="header"/>
+    <w:basedOn w:val="Normal"/>
+    <w:link w:val="HeaderChar"/>
+    <w:uiPriority w:val="99"/>
+    <w:unhideWhenUsed/>
+    <w:rsid w:val="000506FA"/>
+    <w:pPr>
+      <w:tabs>
+        <w:tab w:val="center" w:pos="4513"/>
+        <w:tab w:val="right" w:pos="9026"/>
+      </w:tabs>
+      <w:spacing w:after="0" w:line="240" w:lineRule="auto"/>
+    </w:pPr>
+  </w:style>
+  <w:style w:type="character" w:customStyle="1" w:styleId="HeaderChar">
+    <w:name w:val="Header Char"/>
+    <w:basedOn w:val="DefaultParagraphFont"/>
+    <w:link w:val="Header"/>
+    <w:uiPriority w:val="99"/>
+    <w:rsid w:val="000506FA"/>
+  </w:style>
+  <w:style w:type="paragraph" w:styleId="Footer">
+    <w:name w:val="footer"/>
+    <w:basedOn w:val="Normal"/>
+    <w:link w:val="FooterChar"/>
+    <w:uiPriority w:val="99"/>
+    <w:unhideWhenUsed/>
+    <w:rsid w:val="000506FA"/>
+    <w:pPr>
+      <w:tabs>
+        <w:tab w:val="center" w:pos="4513"/>
+        <w:tab w:val="right" w:pos="9026"/>
+      </w:tabs>
+      <w:spacing w:after="0" w:line="240" w:lineRule="auto"/>
+    </w:pPr>
+  </w:style>
+  <w:style w:type="character" w:customStyle="1" w:styleId="FooterChar">
+    <w:name w:val="Footer Char"/>
+    <w:basedOn w:val="DefaultParagraphFont"/>
+    <w:link w:val="Footer"/>
+    <w:uiPriority w:val="99"/>
+    <w:rsid w:val="000506FA"/>
+  </w:style>
+  <w:style w:type="paragraph" w:styleId="EndnoteText">
+    <w:name w:val="endnote text"/>
+    <w:basedOn w:val="Normal"/>
+    <w:link w:val="EndnoteTextChar"/>
+    <w:uiPriority w:val="99"/>
+    <w:semiHidden/>
+    <w:unhideWhenUsed/>
+    <w:rsid w:val="000506FA"/>
+    <w:pPr>
+      <w:spacing w:after="0" w:line="240" w:lineRule="auto"/>
+    </w:pPr>
+    <w:rPr>
+      <w:sz w:val="20"/>
+      <w:szCs w:val="20"/>
+    </w:rPr>
+  </w:style>
+  <w:style w:type="character" w:customStyle="1" w:styleId="EndnoteTextChar">
+    <w:name w:val="Endnote Text Char"/>
+    <w:basedOn w:val="DefaultParagraphFont"/>
+    <w:link w:val="EndnoteText"/>
+    <w:uiPriority w:val="99"/>
+    <w:semiHidden/>
+    <w:rsid w:val="000506FA"/>
+    <w:rPr>
+      <w:sz w:val="20"/>
+      <w:szCs w:val="20"/>
+    </w:rPr>
+  </w:style>
+  <w:style w:type="character" w:styleId="EndnoteReference">
+    <w:name w:val="endnote reference"/>
+    <w:basedOn w:val="DefaultParagraphFont"/>
+    <w:uiPriority w:val="99"/>
+    <w:semiHidden/>
+    <w:unhideWhenUsed/>
+    <w:rsid w:val="000506FA"/>
+    <w:rPr>
+      <w:vertAlign w:val="superscript"/>
+    </w:rPr>
+  </w:style>
+  <w:style w:type="paragraph" w:styleId="FootnoteText">
+    <w:name w:val="footnote text"/>
+    <w:basedOn w:val="Normal"/>
+    <w:link w:val="FootnoteTextChar"/>
+    <w:uiPriority w:val="99"/>
+    <w:semiHidden/>
+    <w:unhideWhenUsed/>
+    <w:rsid w:val="000506FA"/>
+    <w:pPr>
+      <w:spacing w:after="0" w:line="240" w:lineRule="auto"/>
+    </w:pPr>
+    <w:rPr>
+      <w:sz w:val="20"/>
+      <w:szCs w:val="20"/>
+    </w:rPr>
+  </w:style>
+  <w:style w:type="character" w:customStyle="1" w:styleId="FootnoteTextChar">
+    <w:name w:val="Footnote Text Char"/>
+    <w:basedOn w:val="DefaultParagraphFont"/>
+    <w:link w:val="FootnoteText"/>
+    <w:uiPriority w:val="99"/>
+    <w:semiHidden/>
+    <w:rsid w:val="000506FA"/>
+    <w:rPr>
+      <w:sz w:val="20"/>
+      <w:szCs w:val="20"/>
+    </w:rPr>
+  </w:style>
+  <w:style w:type="character" w:styleId="FootnoteReference">
+    <w:name w:val="footnote reference"/>
+    <w:basedOn w:val="DefaultParagraphFont"/>
+    <w:uiPriority w:val="99"/>
+    <w:semiHidden/>
+    <w:unhideWhenUsed/>
+    <w:rsid w:val="000506FA"/>
+    <w:rPr>
+      <w:vertAlign w:val="superscript"/>
+    </w:rPr>
+  </w:style>
+  <w:style w:type="paragraph" w:styleId="Bibliography">
+    <w:name w:val="Bibliography"/>
+    <w:basedOn w:val="Normal"/>
+    <w:next w:val="Normal"/>
+    <w:uiPriority w:val="37"/>
+    <w:unhideWhenUsed/>
+    <w:rsid w:val="000506FA"/>
+  </w:style>
 </w:styles>
 </file>
 

</xml_diff>

<commit_message>
UI theme colour change. Screenshots added to documents
</commit_message>
<xml_diff>
--- a/Documentation/Readme.docx
+++ b/Documentation/Readme.docx
@@ -124,27 +124,14 @@
       <w:r>
         <w:t xml:space="preserve">Table </w:t>
       </w:r>
-      <w:r>
-        <w:fldChar w:fldCharType="begin"/>
-      </w:r>
-      <w:r>
-        <w:instrText xml:space="preserve"> SEQ Table \* ARABIC </w:instrText>
-      </w:r>
-      <w:r>
-        <w:fldChar w:fldCharType="separate"/>
-      </w:r>
-      <w:r>
-        <w:rPr>
-          <w:noProof/>
-        </w:rPr>
-        <w:t>1</w:t>
-      </w:r>
-      <w:r>
-        <w:rPr>
-          <w:noProof/>
-        </w:rPr>
-        <w:fldChar w:fldCharType="end"/>
-      </w:r>
+      <w:fldSimple w:instr=" SEQ Table \* ARABIC ">
+        <w:r>
+          <w:rPr>
+            <w:noProof/>
+          </w:rPr>
+          <w:t>1</w:t>
+        </w:r>
+      </w:fldSimple>
       <w:r>
         <w:t xml:space="preserve"> - Wildfire Size Categorization </w:t>
       </w:r>
@@ -872,14 +859,27 @@
       <w:r>
         <w:t xml:space="preserve">Table </w:t>
       </w:r>
-      <w:fldSimple w:instr=" SEQ Table \* ARABIC ">
-        <w:r>
-          <w:rPr>
-            <w:noProof/>
-          </w:rPr>
-          <w:t>2</w:t>
-        </w:r>
-      </w:fldSimple>
+      <w:r>
+        <w:fldChar w:fldCharType="begin"/>
+      </w:r>
+      <w:r>
+        <w:instrText xml:space="preserve"> SEQ Table \* ARABIC </w:instrText>
+      </w:r>
+      <w:r>
+        <w:fldChar w:fldCharType="separate"/>
+      </w:r>
+      <w:r>
+        <w:rPr>
+          <w:noProof/>
+        </w:rPr>
+        <w:t>2</w:t>
+      </w:r>
+      <w:r>
+        <w:rPr>
+          <w:noProof/>
+        </w:rPr>
+        <w:fldChar w:fldCharType="end"/>
+      </w:r>
       <w:r>
         <w:t xml:space="preserve"> - Input Parameters for the Application by User</w:t>
       </w:r>
@@ -1210,10 +1210,10 @@
         </w:rPr>
         <w:lastRenderedPageBreak/>
         <w:drawing>
-          <wp:inline distT="0" distB="0" distL="0" distR="0" wp14:anchorId="53E6910F" wp14:editId="098577DF">
-            <wp:extent cx="2744121" cy="3375660"/>
-            <wp:effectExtent l="57150" t="57150" r="60960" b="53340"/>
-            <wp:docPr id="1" name="Picture 1" descr="Graphical user interface, application&#10;&#10;Description automatically generated"/>
+          <wp:inline distT="0" distB="0" distL="0" distR="0" wp14:anchorId="42E26E4A" wp14:editId="566BDEEF">
+            <wp:extent cx="5662703" cy="3718560"/>
+            <wp:effectExtent l="0" t="0" r="0" b="0"/>
+            <wp:docPr id="9" name="Picture 9"/>
             <wp:cNvGraphicFramePr>
               <a:graphicFrameLocks xmlns:a="http://schemas.openxmlformats.org/drawingml/2006/main" noChangeAspect="1"/>
             </wp:cNvGraphicFramePr>
@@ -1221,32 +1221,36 @@
               <a:graphicData uri="http://schemas.openxmlformats.org/drawingml/2006/picture">
                 <pic:pic xmlns:pic="http://schemas.openxmlformats.org/drawingml/2006/picture">
                   <pic:nvPicPr>
-                    <pic:cNvPr id="1" name="Picture 1" descr="Graphical user interface, application&#10;&#10;Description automatically generated"/>
-                    <pic:cNvPicPr/>
+                    <pic:cNvPr id="0" name="Picture 3"/>
+                    <pic:cNvPicPr>
+                      <a:picLocks noChangeAspect="1" noChangeArrowheads="1"/>
+                    </pic:cNvPicPr>
                   </pic:nvPicPr>
-                  <pic:blipFill rotWithShape="1">
-                    <a:blip r:embed="rId7"/>
-                    <a:srcRect t="-1" r="66231" b="14377"/>
-                    <a:stretch/>
+                  <pic:blipFill>
+                    <a:blip r:embed="rId7" cstate="print">
+                      <a:extLst>
+                        <a:ext uri="{28A0092B-C50C-407E-A947-70E740481C1C}">
+                          <a14:useLocalDpi xmlns:a14="http://schemas.microsoft.com/office/drawing/2010/main" val="0"/>
+                        </a:ext>
+                      </a:extLst>
+                    </a:blip>
+                    <a:srcRect/>
+                    <a:stretch>
+                      <a:fillRect/>
+                    </a:stretch>
                   </pic:blipFill>
                   <pic:spPr bwMode="auto">
                     <a:xfrm>
                       <a:off x="0" y="0"/>
-                      <a:ext cx="2744121" cy="3375660"/>
+                      <a:ext cx="5664002" cy="3719413"/>
                     </a:xfrm>
                     <a:prstGeom prst="rect">
                       <a:avLst/>
                     </a:prstGeom>
-                    <a:ln w="57150">
-                      <a:solidFill>
-                        <a:schemeClr val="bg1"/>
-                      </a:solidFill>
+                    <a:noFill/>
+                    <a:ln>
+                      <a:noFill/>
                     </a:ln>
-                    <a:extLst>
-                      <a:ext uri="{53640926-AAD7-44D8-BBD7-CCE9431645EC}">
-                        <a14:shadowObscured xmlns:a14="http://schemas.microsoft.com/office/drawing/2010/main"/>
-                      </a:ext>
-                    </a:extLst>
                   </pic:spPr>
                 </pic:pic>
               </a:graphicData>
@@ -1254,17 +1258,21 @@
           </wp:inline>
         </w:drawing>
       </w:r>
+    </w:p>
+    <w:p>
+      <w:pPr>
+        <w:keepNext/>
+        <w:jc w:val="center"/>
+      </w:pPr>
       <w:r>
         <w:rPr>
           <w:noProof/>
-          <w:sz w:val="24"/>
-          <w:szCs w:val="24"/>
         </w:rPr>
         <w:drawing>
-          <wp:inline distT="0" distB="0" distL="0" distR="0" wp14:anchorId="23233A84" wp14:editId="2CDBDBA1">
-            <wp:extent cx="2619375" cy="3374842"/>
-            <wp:effectExtent l="57150" t="57150" r="55245" b="53340"/>
-            <wp:docPr id="2" name="Picture 2" descr="Graphical user interface, application&#10;&#10;Description automatically generated"/>
+          <wp:inline distT="0" distB="0" distL="0" distR="0" wp14:anchorId="4BDEEBDF" wp14:editId="7EDCAE6D">
+            <wp:extent cx="5731510" cy="2570480"/>
+            <wp:effectExtent l="0" t="0" r="2540" b="1270"/>
+            <wp:docPr id="1" name="Picture 1" descr="Graphical user interface, application, website&#10;&#10;Description automatically generated"/>
             <wp:cNvGraphicFramePr>
               <a:graphicFrameLocks xmlns:a="http://schemas.openxmlformats.org/drawingml/2006/main" noChangeAspect="1"/>
             </wp:cNvGraphicFramePr>
@@ -1272,66 +1280,11 @@
               <a:graphicData uri="http://schemas.openxmlformats.org/drawingml/2006/picture">
                 <pic:pic xmlns:pic="http://schemas.openxmlformats.org/drawingml/2006/picture">
                   <pic:nvPicPr>
-                    <pic:cNvPr id="2" name="Picture 2" descr="Graphical user interface, application&#10;&#10;Description automatically generated"/>
-                    <pic:cNvPicPr/>
-                  </pic:nvPicPr>
-                  <pic:blipFill rotWithShape="1">
-                    <a:blip r:embed="rId8"/>
-                    <a:srcRect l="931" t="2" r="65034" b="9469"/>
-                    <a:stretch/>
-                  </pic:blipFill>
-                  <pic:spPr bwMode="auto">
-                    <a:xfrm>
-                      <a:off x="0" y="0"/>
-                      <a:ext cx="2619375" cy="3374842"/>
-                    </a:xfrm>
-                    <a:prstGeom prst="rect">
-                      <a:avLst/>
-                    </a:prstGeom>
-                    <a:ln w="57150">
-                      <a:solidFill>
-                        <a:schemeClr val="bg1"/>
-                      </a:solidFill>
-                    </a:ln>
-                    <a:extLst>
-                      <a:ext uri="{53640926-AAD7-44D8-BBD7-CCE9431645EC}">
-                        <a14:shadowObscured xmlns:a14="http://schemas.microsoft.com/office/drawing/2010/main"/>
-                      </a:ext>
-                    </a:extLst>
-                  </pic:spPr>
-                </pic:pic>
-              </a:graphicData>
-            </a:graphic>
-          </wp:inline>
-        </w:drawing>
-      </w:r>
-    </w:p>
-    <w:p>
-      <w:pPr>
-        <w:keepNext/>
-        <w:jc w:val="center"/>
-      </w:pPr>
-      <w:r>
-        <w:rPr>
-          <w:noProof/>
-        </w:rPr>
-        <w:drawing>
-          <wp:inline distT="0" distB="0" distL="0" distR="0" wp14:anchorId="530D1B85" wp14:editId="7282391D">
-            <wp:extent cx="5494020" cy="3322220"/>
-            <wp:effectExtent l="0" t="0" r="0" b="0"/>
-            <wp:docPr id="5" name="Picture 5" descr="Graphical user interface&#10;&#10;Description automatically generated with medium confidence"/>
-            <wp:cNvGraphicFramePr>
-              <a:graphicFrameLocks xmlns:a="http://schemas.openxmlformats.org/drawingml/2006/main" noChangeAspect="1"/>
-            </wp:cNvGraphicFramePr>
-            <a:graphic xmlns:a="http://schemas.openxmlformats.org/drawingml/2006/main">
-              <a:graphicData uri="http://schemas.openxmlformats.org/drawingml/2006/picture">
-                <pic:pic xmlns:pic="http://schemas.openxmlformats.org/drawingml/2006/picture">
-                  <pic:nvPicPr>
-                    <pic:cNvPr id="5" name="Picture 5" descr="Graphical user interface&#10;&#10;Description automatically generated with medium confidence"/>
+                    <pic:cNvPr id="1" name="Picture 1" descr="Graphical user interface, application, website&#10;&#10;Description automatically generated"/>
                     <pic:cNvPicPr/>
                   </pic:nvPicPr>
                   <pic:blipFill>
-                    <a:blip r:embed="rId9"/>
+                    <a:blip r:embed="rId8"/>
                     <a:stretch>
                       <a:fillRect/>
                     </a:stretch>
@@ -1339,7 +1292,7 @@
                   <pic:spPr>
                     <a:xfrm>
                       <a:off x="0" y="0"/>
-                      <a:ext cx="5528906" cy="3343315"/>
+                      <a:ext cx="5731510" cy="2570480"/>
                     </a:xfrm>
                     <a:prstGeom prst="rect">
                       <a:avLst/>
@@ -1363,27 +1316,14 @@
       <w:r>
         <w:t xml:space="preserve">Figure </w:t>
       </w:r>
-      <w:r>
-        <w:fldChar w:fldCharType="begin"/>
-      </w:r>
-      <w:r>
-        <w:instrText xml:space="preserve"> SEQ Figure \* ARABIC </w:instrText>
-      </w:r>
-      <w:r>
-        <w:fldChar w:fldCharType="separate"/>
-      </w:r>
-      <w:r>
-        <w:rPr>
-          <w:noProof/>
-        </w:rPr>
-        <w:t>1</w:t>
-      </w:r>
-      <w:r>
-        <w:rPr>
-          <w:noProof/>
-        </w:rPr>
-        <w:fldChar w:fldCharType="end"/>
-      </w:r>
+      <w:fldSimple w:instr=" SEQ Figure \* ARABIC ">
+        <w:r>
+          <w:rPr>
+            <w:noProof/>
+          </w:rPr>
+          <w:t>1</w:t>
+        </w:r>
+      </w:fldSimple>
       <w:r>
         <w:t xml:space="preserve"> - User Interface of the Application</w:t>
       </w:r>
@@ -1489,7 +1429,7 @@
       </w:r>
       <w:sdt>
         <w:sdtPr>
-          <w:id w:val="-2059542860"/>
+          <w:id w:val="-1050766569"/>
           <w:citation/>
         </w:sdtPr>
         <w:sdtContent>
@@ -1540,10 +1480,10 @@
           <w:noProof/>
         </w:rPr>
         <w:drawing>
-          <wp:inline distT="0" distB="0" distL="0" distR="0" wp14:anchorId="2EA206C1" wp14:editId="56C11C02">
-            <wp:extent cx="5731510" cy="2798445"/>
-            <wp:effectExtent l="0" t="0" r="2540" b="1905"/>
-            <wp:docPr id="4" name="Picture 4" descr="A picture containing graphical user interface&#10;&#10;Description automatically generated"/>
+          <wp:inline distT="0" distB="0" distL="0" distR="0" wp14:anchorId="358BEF2F" wp14:editId="6F2FD770">
+            <wp:extent cx="5731510" cy="2610485"/>
+            <wp:effectExtent l="0" t="0" r="2540" b="0"/>
+            <wp:docPr id="10" name="Picture 10" descr="A picture containing graphical user interface&#10;&#10;Description automatically generated"/>
             <wp:cNvGraphicFramePr>
               <a:graphicFrameLocks xmlns:a="http://schemas.openxmlformats.org/drawingml/2006/main" noChangeAspect="1"/>
             </wp:cNvGraphicFramePr>
@@ -1551,11 +1491,11 @@
               <a:graphicData uri="http://schemas.openxmlformats.org/drawingml/2006/picture">
                 <pic:pic xmlns:pic="http://schemas.openxmlformats.org/drawingml/2006/picture">
                   <pic:nvPicPr>
-                    <pic:cNvPr id="4" name="Picture 4" descr="A picture containing graphical user interface&#10;&#10;Description automatically generated"/>
+                    <pic:cNvPr id="10" name="Picture 10" descr="A picture containing graphical user interface&#10;&#10;Description automatically generated"/>
                     <pic:cNvPicPr/>
                   </pic:nvPicPr>
                   <pic:blipFill>
-                    <a:blip r:embed="rId10"/>
+                    <a:blip r:embed="rId9"/>
                     <a:stretch>
                       <a:fillRect/>
                     </a:stretch>
@@ -1563,7 +1503,7 @@
                   <pic:spPr>
                     <a:xfrm>
                       <a:off x="0" y="0"/>
-                      <a:ext cx="5731510" cy="2798445"/>
+                      <a:ext cx="5731510" cy="2610485"/>
                     </a:xfrm>
                     <a:prstGeom prst="rect">
                       <a:avLst/>
@@ -1584,27 +1524,14 @@
       <w:r>
         <w:t xml:space="preserve">Figure </w:t>
       </w:r>
-      <w:r>
-        <w:fldChar w:fldCharType="begin"/>
-      </w:r>
-      <w:r>
-        <w:instrText xml:space="preserve"> SEQ Figure \* ARABIC </w:instrText>
-      </w:r>
-      <w:r>
-        <w:fldChar w:fldCharType="separate"/>
-      </w:r>
-      <w:r>
-        <w:rPr>
-          <w:noProof/>
-        </w:rPr>
-        <w:t>2</w:t>
-      </w:r>
-      <w:r>
-        <w:rPr>
-          <w:noProof/>
-        </w:rPr>
-        <w:fldChar w:fldCharType="end"/>
-      </w:r>
+      <w:fldSimple w:instr=" SEQ Figure \* ARABIC ">
+        <w:r>
+          <w:rPr>
+            <w:noProof/>
+          </w:rPr>
+          <w:t>2</w:t>
+        </w:r>
+      </w:fldSimple>
       <w:r>
         <w:t xml:space="preserve"> - Output from the Application (Severity)</w:t>
       </w:r>

</xml_diff>